<commit_message>
added name in the file
</commit_message>
<xml_diff>
--- a/vragen open vragen toets 4A8B.docx
+++ b/vragen open vragen toets 4A8B.docx
@@ -23,6 +23,43 @@
     </w:p>
     <w:p>
       <w:pPr>
+        <w:shd w:val="clear" w:color="auto" w:fill="FFFFFF"/>
+        <w:spacing w:after="240" w:line="240" w:lineRule="auto"/>
+        <w:rPr>
+          <w:rFonts w:ascii="Segoe UI" w:eastAsia="Times New Roman" w:hAnsi="Segoe UI" w:cs="Segoe UI"/>
+          <w:color w:val="24292E"/>
+          <w:lang w:val="nl-NL"/>
+        </w:rPr>
+      </w:pPr>
+      <w:r>
+        <w:rPr>
+          <w:rFonts w:ascii="Segoe UI" w:eastAsia="Times New Roman" w:hAnsi="Segoe UI" w:cs="Segoe UI"/>
+          <w:color w:val="24292E"/>
+          <w:lang w:val="nl-NL"/>
+        </w:rPr>
+        <w:t>Naam: Luc Humblot</w:t>
+      </w:r>
+      <w:r>
+        <w:rPr>
+          <w:rFonts w:ascii="Segoe UI" w:eastAsia="Times New Roman" w:hAnsi="Segoe UI" w:cs="Segoe UI"/>
+          <w:color w:val="24292E"/>
+          <w:lang w:val="nl-NL"/>
+        </w:rPr>
+        <w:br/>
+        <w:t>Klas: 4A8B</w:t>
+      </w:r>
+      <w:r>
+        <w:rPr>
+          <w:rFonts w:ascii="Segoe UI" w:eastAsia="Times New Roman" w:hAnsi="Segoe UI" w:cs="Segoe UI"/>
+          <w:color w:val="24292E"/>
+          <w:lang w:val="nl-NL"/>
+        </w:rPr>
+        <w:br/>
+        <w:t>Datum: 17-04-2020</w:t>
+      </w:r>
+    </w:p>
+    <w:p>
+      <w:pPr>
         <w:numPr>
           <w:ilvl w:val="0"/>
           <w:numId w:val="1"/>
@@ -213,76 +250,19 @@
           <w:color w:val="24292E"/>
         </w:rPr>
       </w:pPr>
-      <w:proofErr w:type="spellStart"/>
-      <w:r>
-        <w:rPr>
-          <w:rFonts w:ascii="Segoe UI" w:eastAsia="Times New Roman" w:hAnsi="Segoe UI" w:cs="Segoe UI"/>
-          <w:color w:val="24292E"/>
-        </w:rPr>
-        <w:t>Een</w:t>
-      </w:r>
-      <w:proofErr w:type="spellEnd"/>
-      <w:r>
-        <w:rPr>
-          <w:rFonts w:ascii="Segoe UI" w:eastAsia="Times New Roman" w:hAnsi="Segoe UI" w:cs="Segoe UI"/>
-          <w:color w:val="24292E"/>
-        </w:rPr>
-        <w:t xml:space="preserve"> scrum board heeft 4 </w:t>
-      </w:r>
-      <w:proofErr w:type="spellStart"/>
-      <w:r>
-        <w:rPr>
-          <w:rFonts w:ascii="Segoe UI" w:eastAsia="Times New Roman" w:hAnsi="Segoe UI" w:cs="Segoe UI"/>
-          <w:color w:val="24292E"/>
-        </w:rPr>
-        <w:t>onderdelen</w:t>
-      </w:r>
-      <w:proofErr w:type="spellEnd"/>
-      <w:r>
-        <w:rPr>
-          <w:rFonts w:ascii="Segoe UI" w:eastAsia="Times New Roman" w:hAnsi="Segoe UI" w:cs="Segoe UI"/>
-          <w:color w:val="24292E"/>
-        </w:rPr>
-        <w:t xml:space="preserve">, product backlog, To Do, </w:t>
-      </w:r>
-      <w:proofErr w:type="gramStart"/>
-      <w:r>
-        <w:rPr>
-          <w:rFonts w:ascii="Segoe UI" w:eastAsia="Times New Roman" w:hAnsi="Segoe UI" w:cs="Segoe UI"/>
-          <w:color w:val="24292E"/>
-        </w:rPr>
-        <w:t>Do</w:t>
-      </w:r>
-      <w:r>
-        <w:rPr>
-          <w:rFonts w:ascii="Segoe UI" w:eastAsia="Times New Roman" w:hAnsi="Segoe UI" w:cs="Segoe UI"/>
-          <w:color w:val="24292E"/>
-        </w:rPr>
-        <w:t>ing</w:t>
-      </w:r>
-      <w:proofErr w:type="gramEnd"/>
-      <w:r>
-        <w:rPr>
-          <w:rFonts w:ascii="Segoe UI" w:eastAsia="Times New Roman" w:hAnsi="Segoe UI" w:cs="Segoe UI"/>
-          <w:color w:val="24292E"/>
-        </w:rPr>
-        <w:t xml:space="preserve"> </w:t>
-      </w:r>
-      <w:proofErr w:type="spellStart"/>
-      <w:r>
-        <w:rPr>
-          <w:rFonts w:ascii="Segoe UI" w:eastAsia="Times New Roman" w:hAnsi="Segoe UI" w:cs="Segoe UI"/>
-          <w:color w:val="24292E"/>
-        </w:rPr>
-        <w:t>en</w:t>
-      </w:r>
-      <w:proofErr w:type="spellEnd"/>
-      <w:r>
-        <w:rPr>
-          <w:rFonts w:ascii="Segoe UI" w:eastAsia="Times New Roman" w:hAnsi="Segoe UI" w:cs="Segoe UI"/>
-          <w:color w:val="24292E"/>
-        </w:rPr>
-        <w:t xml:space="preserve"> Done</w:t>
+      <w:r>
+        <w:rPr>
+          <w:rFonts w:ascii="Segoe UI" w:eastAsia="Times New Roman" w:hAnsi="Segoe UI" w:cs="Segoe UI"/>
+          <w:color w:val="24292E"/>
+        </w:rPr>
+        <w:t>Een scrum board heeft 4 onderdelen, product backlog, To Do, Do</w:t>
+      </w:r>
+      <w:r>
+        <w:rPr>
+          <w:rFonts w:ascii="Segoe UI" w:eastAsia="Times New Roman" w:hAnsi="Segoe UI" w:cs="Segoe UI"/>
+          <w:color w:val="24292E"/>
+        </w:rPr>
+        <w:t>ing en Done</w:t>
       </w:r>
     </w:p>
     <w:p>
@@ -449,6 +429,7 @@
           <w:color w:val="24292E"/>
           <w:lang w:val="nl-NL"/>
         </w:rPr>
+        <w:lastRenderedPageBreak/>
         <w:t xml:space="preserve">Er bestaat een vaste template om een user story te maken. (Als … Wil ik … Zodat …). Wanneer de user story is gemaakt gaat het team terugkijken met INVEST/SMART om te kijken of het wel voldoet aan de eisen. </w:t>
       </w:r>
     </w:p>
@@ -956,6 +937,7 @@
                 <w:color w:val="24292E"/>
                 <w:lang w:val="nl-NL"/>
               </w:rPr>
+              <w:lastRenderedPageBreak/>
               <w:t>4</w:t>
             </w:r>
           </w:p>
@@ -1076,21 +1058,12 @@
                 <w:color w:val="24292E"/>
               </w:rPr>
             </w:pPr>
-            <w:proofErr w:type="gramStart"/>
             <w:r>
               <w:rPr>
                 <w:rFonts w:ascii="Segoe UI" w:eastAsia="Times New Roman" w:hAnsi="Segoe UI" w:cs="Segoe UI"/>
                 <w:color w:val="24292E"/>
               </w:rPr>
-              <w:t>“ I’m</w:t>
-            </w:r>
-            <w:proofErr w:type="gramEnd"/>
-            <w:r>
-              <w:rPr>
-                <w:rFonts w:ascii="Segoe UI" w:eastAsia="Times New Roman" w:hAnsi="Segoe UI" w:cs="Segoe UI"/>
-                <w:color w:val="24292E"/>
-              </w:rPr>
-              <w:t xml:space="preserve"> great (and you’re n</w:t>
+              <w:t>“ I’m great (and you’re n</w:t>
             </w:r>
             <w:r>
               <w:rPr>
@@ -2000,15 +1973,13 @@
         </w:rPr>
         <w:t xml:space="preserve">minimum viable product) kunnen opbrengen. </w:t>
       </w:r>
-      <w:proofErr w:type="spellStart"/>
-      <w:r>
-        <w:rPr>
-          <w:rFonts w:ascii="Segoe UI" w:eastAsia="Times New Roman" w:hAnsi="Segoe UI" w:cs="Segoe UI"/>
-          <w:color w:val="24292E"/>
-        </w:rPr>
-        <w:t>Dit</w:t>
-      </w:r>
-      <w:proofErr w:type="spellEnd"/>
+      <w:r>
+        <w:rPr>
+          <w:rFonts w:ascii="Segoe UI" w:eastAsia="Times New Roman" w:hAnsi="Segoe UI" w:cs="Segoe UI"/>
+          <w:color w:val="24292E"/>
+        </w:rPr>
+        <w:t>Dit doen ze met Must Have,</w:t>
+      </w:r>
       <w:r>
         <w:rPr>
           <w:rFonts w:ascii="Segoe UI" w:eastAsia="Times New Roman" w:hAnsi="Segoe UI" w:cs="Segoe UI"/>
@@ -2016,15 +1987,13 @@
         </w:rPr>
         <w:t xml:space="preserve"> </w:t>
       </w:r>
-      <w:proofErr w:type="spellStart"/>
-      <w:r>
-        <w:rPr>
-          <w:rFonts w:ascii="Segoe UI" w:eastAsia="Times New Roman" w:hAnsi="Segoe UI" w:cs="Segoe UI"/>
-          <w:color w:val="24292E"/>
-        </w:rPr>
-        <w:t>doen</w:t>
-      </w:r>
-      <w:proofErr w:type="spellEnd"/>
+      <w:r>
+        <w:rPr>
+          <w:rFonts w:ascii="Segoe UI" w:eastAsia="Times New Roman" w:hAnsi="Segoe UI" w:cs="Segoe UI"/>
+          <w:color w:val="24292E"/>
+        </w:rPr>
+        <w:t>Should Have,</w:t>
+      </w:r>
       <w:r>
         <w:rPr>
           <w:rFonts w:ascii="Segoe UI" w:eastAsia="Times New Roman" w:hAnsi="Segoe UI" w:cs="Segoe UI"/>
@@ -2032,43 +2001,6 @@
         </w:rPr>
         <w:t xml:space="preserve"> </w:t>
       </w:r>
-      <w:proofErr w:type="spellStart"/>
-      <w:r>
-        <w:rPr>
-          <w:rFonts w:ascii="Segoe UI" w:eastAsia="Times New Roman" w:hAnsi="Segoe UI" w:cs="Segoe UI"/>
-          <w:color w:val="24292E"/>
-        </w:rPr>
-        <w:t>ze</w:t>
-      </w:r>
-      <w:proofErr w:type="spellEnd"/>
-      <w:r>
-        <w:rPr>
-          <w:rFonts w:ascii="Segoe UI" w:eastAsia="Times New Roman" w:hAnsi="Segoe UI" w:cs="Segoe UI"/>
-          <w:color w:val="24292E"/>
-        </w:rPr>
-        <w:t xml:space="preserve"> met Must Have,</w:t>
-      </w:r>
-      <w:r>
-        <w:rPr>
-          <w:rFonts w:ascii="Segoe UI" w:eastAsia="Times New Roman" w:hAnsi="Segoe UI" w:cs="Segoe UI"/>
-          <w:color w:val="24292E"/>
-        </w:rPr>
-        <w:t xml:space="preserve"> </w:t>
-      </w:r>
-      <w:r>
-        <w:rPr>
-          <w:rFonts w:ascii="Segoe UI" w:eastAsia="Times New Roman" w:hAnsi="Segoe UI" w:cs="Segoe UI"/>
-          <w:color w:val="24292E"/>
-        </w:rPr>
-        <w:t>Should Have,</w:t>
-      </w:r>
-      <w:r>
-        <w:rPr>
-          <w:rFonts w:ascii="Segoe UI" w:eastAsia="Times New Roman" w:hAnsi="Segoe UI" w:cs="Segoe UI"/>
-          <w:color w:val="24292E"/>
-        </w:rPr>
-        <w:t xml:space="preserve"> </w:t>
-      </w:r>
       <w:r>
         <w:rPr>
           <w:rFonts w:ascii="Segoe UI" w:eastAsia="Times New Roman" w:hAnsi="Segoe UI" w:cs="Segoe UI"/>
@@ -2081,103 +2013,7 @@
           <w:rFonts w:ascii="Segoe UI" w:eastAsia="Times New Roman" w:hAnsi="Segoe UI" w:cs="Segoe UI"/>
           <w:color w:val="24292E"/>
         </w:rPr>
-        <w:t xml:space="preserve">ave, </w:t>
-      </w:r>
-      <w:proofErr w:type="gramStart"/>
-      <w:r>
-        <w:rPr>
-          <w:rFonts w:ascii="Segoe UI" w:eastAsia="Times New Roman" w:hAnsi="Segoe UI" w:cs="Segoe UI"/>
-          <w:color w:val="24292E"/>
-        </w:rPr>
-        <w:t>Wont</w:t>
-      </w:r>
-      <w:proofErr w:type="gramEnd"/>
-      <w:r>
-        <w:rPr>
-          <w:rFonts w:ascii="Segoe UI" w:eastAsia="Times New Roman" w:hAnsi="Segoe UI" w:cs="Segoe UI"/>
-          <w:color w:val="24292E"/>
-        </w:rPr>
-        <w:t xml:space="preserve"> Have. Met </w:t>
-      </w:r>
-      <w:proofErr w:type="spellStart"/>
-      <w:r>
-        <w:rPr>
-          <w:rFonts w:ascii="Segoe UI" w:eastAsia="Times New Roman" w:hAnsi="Segoe UI" w:cs="Segoe UI"/>
-          <w:color w:val="24292E"/>
-        </w:rPr>
-        <w:t>deze</w:t>
-      </w:r>
-      <w:proofErr w:type="spellEnd"/>
-      <w:r>
-        <w:rPr>
-          <w:rFonts w:ascii="Segoe UI" w:eastAsia="Times New Roman" w:hAnsi="Segoe UI" w:cs="Segoe UI"/>
-          <w:color w:val="24292E"/>
-        </w:rPr>
-        <w:t xml:space="preserve"> 4 </w:t>
-      </w:r>
-      <w:proofErr w:type="spellStart"/>
-      <w:r>
-        <w:rPr>
-          <w:rFonts w:ascii="Segoe UI" w:eastAsia="Times New Roman" w:hAnsi="Segoe UI" w:cs="Segoe UI"/>
-          <w:color w:val="24292E"/>
-        </w:rPr>
-        <w:t>gaat</w:t>
-      </w:r>
-      <w:proofErr w:type="spellEnd"/>
-      <w:r>
-        <w:rPr>
-          <w:rFonts w:ascii="Segoe UI" w:eastAsia="Times New Roman" w:hAnsi="Segoe UI" w:cs="Segoe UI"/>
-          <w:color w:val="24292E"/>
-        </w:rPr>
-        <w:t xml:space="preserve"> </w:t>
-      </w:r>
-      <w:proofErr w:type="spellStart"/>
-      <w:r>
-        <w:rPr>
-          <w:rFonts w:ascii="Segoe UI" w:eastAsia="Times New Roman" w:hAnsi="Segoe UI" w:cs="Segoe UI"/>
-          <w:color w:val="24292E"/>
-        </w:rPr>
-        <w:t>een</w:t>
-      </w:r>
-      <w:proofErr w:type="spellEnd"/>
-      <w:r>
-        <w:rPr>
-          <w:rFonts w:ascii="Segoe UI" w:eastAsia="Times New Roman" w:hAnsi="Segoe UI" w:cs="Segoe UI"/>
-          <w:color w:val="24292E"/>
-        </w:rPr>
-        <w:t xml:space="preserve"> project team </w:t>
-      </w:r>
-      <w:proofErr w:type="spellStart"/>
-      <w:r>
-        <w:rPr>
-          <w:rFonts w:ascii="Segoe UI" w:eastAsia="Times New Roman" w:hAnsi="Segoe UI" w:cs="Segoe UI"/>
-          <w:color w:val="24292E"/>
-        </w:rPr>
-        <w:t>prioriteiten</w:t>
-      </w:r>
-      <w:proofErr w:type="spellEnd"/>
-      <w:r>
-        <w:rPr>
-          <w:rFonts w:ascii="Segoe UI" w:eastAsia="Times New Roman" w:hAnsi="Segoe UI" w:cs="Segoe UI"/>
-          <w:color w:val="24292E"/>
-        </w:rPr>
-        <w:t xml:space="preserve"> </w:t>
-      </w:r>
-      <w:proofErr w:type="spellStart"/>
-      <w:r>
-        <w:rPr>
-          <w:rFonts w:ascii="Segoe UI" w:eastAsia="Times New Roman" w:hAnsi="Segoe UI" w:cs="Segoe UI"/>
-          <w:color w:val="24292E"/>
-        </w:rPr>
-        <w:t>stellen</w:t>
-      </w:r>
-      <w:proofErr w:type="spellEnd"/>
-      <w:r>
-        <w:rPr>
-          <w:rFonts w:ascii="Segoe UI" w:eastAsia="Times New Roman" w:hAnsi="Segoe UI" w:cs="Segoe UI"/>
-          <w:color w:val="24292E"/>
-        </w:rPr>
-        <w:t>.</w:t>
+        <w:t>ave, Wont Have. Met deze 4 gaat een project team prioriteiten stellen.</w:t>
       </w:r>
     </w:p>
     <w:p>

</xml_diff>